<commit_message>
add myfavmovies project links
</commit_message>
<xml_diff>
--- a/cv/Ivan_pavic_CV.docx
+++ b/cv/Ivan_pavic_CV.docx
@@ -176,7 +176,25 @@
             <w:sz w:val="24"/>
             <w:szCs w:val="24"/>
           </w:rPr>
-          <w:t>ivan.pavic658@gmail.com</w:t>
+          <w:t>ivan.pavic6</w:t>
+        </w:r>
+        <w:r>
+          <w:rPr>
+            <w:rStyle w:val="Hyperlink"/>
+            <w:rFonts w:ascii="Times New Roman" w:hAnsi="Times New Roman" w:cs="Times New Roman"/>
+            <w:sz w:val="24"/>
+            <w:szCs w:val="24"/>
+          </w:rPr>
+          <w:t>5</w:t>
+        </w:r>
+        <w:r>
+          <w:rPr>
+            <w:rStyle w:val="Hyperlink"/>
+            <w:rFonts w:ascii="Times New Roman" w:hAnsi="Times New Roman" w:cs="Times New Roman"/>
+            <w:sz w:val="24"/>
+            <w:szCs w:val="24"/>
+          </w:rPr>
+          <w:t>8@gmail.com</w:t>
         </w:r>
       </w:hyperlink>
     </w:p>
@@ -333,7 +351,25 @@
                 <w:sz w:val="24"/>
                 <w:szCs w:val="24"/>
               </w:rPr>
-              <w:t xml:space="preserve">Node.js  </w:t>
+              <w:t>Node.js</w:t>
+            </w:r>
+            <w:r>
+              <w:rPr>
+                <w:rFonts w:ascii="Times New Roman" w:hAnsi="Times New Roman" w:cs="Times New Roman"/>
+                <w:sz w:val="24"/>
+                <w:szCs w:val="24"/>
+              </w:rPr>
+              <w:t>/Express</w:t>
+            </w:r>
+            <w:bookmarkStart w:id="0" w:name="_GoBack"/>
+            <w:bookmarkEnd w:id="0"/>
+            <w:r>
+              <w:rPr>
+                <w:rFonts w:ascii="Times New Roman" w:hAnsi="Times New Roman" w:cs="Times New Roman"/>
+                <w:sz w:val="24"/>
+                <w:szCs w:val="24"/>
+              </w:rPr>
+              <w:t xml:space="preserve">  </w:t>
             </w:r>
           </w:p>
         </w:tc>
@@ -403,7 +439,7 @@
                 <w:sz w:val="24"/>
                 <w:szCs w:val="24"/>
               </w:rPr>
-              <w:t>Express</w:t>
+              <w:t>Angular</w:t>
             </w:r>
           </w:p>
         </w:tc>
@@ -491,14 +527,6 @@
                 <w:szCs w:val="24"/>
               </w:rPr>
             </w:pPr>
-            <w:r>
-              <w:rPr>
-                <w:rFonts w:ascii="Times New Roman" w:hAnsi="Times New Roman" w:cs="Times New Roman"/>
-                <w:sz w:val="24"/>
-                <w:szCs w:val="24"/>
-              </w:rPr>
-              <w:t>Angular</w:t>
-            </w:r>
           </w:p>
         </w:tc>
       </w:tr>
@@ -619,16 +647,6 @@
                 <w:szCs w:val="26"/>
               </w:rPr>
               <w:instrText>HYPERLINK "http://ink-well.duckdns.org"</w:instrText>
-            </w:r>
-            <w:r>
-              <w:rPr>
-                <w:rFonts w:ascii="Times New Roman" w:hAnsi="Times New Roman" w:cs="Times New Roman"/>
-                <w:b/>
-                <w:bCs/>
-                <w:color w:val="000000" w:themeColor="text1"/>
-                <w:sz w:val="26"/>
-                <w:szCs w:val="26"/>
-              </w:rPr>
             </w:r>
             <w:r>
               <w:rPr>
@@ -855,17 +873,18 @@
                 <w:sz w:val="26"/>
                 <w:szCs w:val="26"/>
               </w:rPr>
-            </w:r>
-            <w:r>
-              <w:rPr>
-                <w:rFonts w:ascii="Times New Roman" w:hAnsi="Times New Roman" w:cs="Times New Roman"/>
-                <w:b/>
-                <w:bCs/>
-                <w:color w:val="000000" w:themeColor="text1"/>
+              <w:fldChar w:fldCharType="separate"/>
+            </w:r>
+            <w:r>
+              <w:rPr>
+                <w:rStyle w:val="Hyperlink"/>
+                <w:rFonts w:ascii="Times New Roman" w:hAnsi="Times New Roman" w:cs="Times New Roman"/>
+                <w:b/>
+                <w:bCs/>
                 <w:sz w:val="26"/>
                 <w:szCs w:val="26"/>
               </w:rPr>
-              <w:fldChar w:fldCharType="separate"/>
+              <w:t>MyFa</w:t>
             </w:r>
             <w:r>
               <w:rPr>
@@ -876,7 +895,18 @@
                 <w:sz w:val="26"/>
                 <w:szCs w:val="26"/>
               </w:rPr>
-              <w:t>MyFavMovies</w:t>
+              <w:t>v</w:t>
+            </w:r>
+            <w:r>
+              <w:rPr>
+                <w:rStyle w:val="Hyperlink"/>
+                <w:rFonts w:ascii="Times New Roman" w:hAnsi="Times New Roman" w:cs="Times New Roman"/>
+                <w:b/>
+                <w:bCs/>
+                <w:sz w:val="26"/>
+                <w:szCs w:val="26"/>
+              </w:rPr>
+              <w:t>Movies</w:t>
             </w:r>
           </w:p>
           <w:p>
@@ -1026,7 +1056,21 @@
                   <w:rStyle w:val="Hyperlink"/>
                   <w:rFonts w:ascii="Times New Roman" w:hAnsi="Times New Roman" w:cs="Times New Roman"/>
                 </w:rPr>
-                <w:t>http://myfavmovies.duckdns.org</w:t>
+                <w:t>http://myfavmovies.duckdns.</w:t>
+              </w:r>
+              <w:r>
+                <w:rPr>
+                  <w:rStyle w:val="Hyperlink"/>
+                  <w:rFonts w:ascii="Times New Roman" w:hAnsi="Times New Roman" w:cs="Times New Roman"/>
+                </w:rPr>
+                <w:t>o</w:t>
+              </w:r>
+              <w:r>
+                <w:rPr>
+                  <w:rStyle w:val="Hyperlink"/>
+                  <w:rFonts w:ascii="Times New Roman" w:hAnsi="Times New Roman" w:cs="Times New Roman"/>
+                </w:rPr>
+                <w:t>rg</w:t>
               </w:r>
             </w:hyperlink>
           </w:p>
@@ -1063,8 +1107,6 @@
         </w:rPr>
         <w:t>Obrazovanje i certifikati</w:t>
       </w:r>
-      <w:bookmarkStart w:id="0" w:name="_GoBack"/>
-      <w:bookmarkEnd w:id="0"/>
       <w:r>
         <w:rPr>
           <w:rFonts w:ascii="Times New Roman" w:hAnsi="Times New Roman" w:cs="Times New Roman"/>
@@ -1189,25 +1231,7 @@
             <w:sz w:val="20"/>
             <w:szCs w:val="20"/>
           </w:rPr>
-          <w:t>https://courses.edx.or</w:t>
-        </w:r>
-        <w:r>
-          <w:rPr>
-            <w:rStyle w:val="Hyperlink"/>
-            <w:rFonts w:ascii="Times New Roman" w:hAnsi="Times New Roman" w:cs="Times New Roman"/>
-            <w:sz w:val="20"/>
-            <w:szCs w:val="20"/>
-          </w:rPr>
-          <w:t>g</w:t>
-        </w:r>
-        <w:r>
-          <w:rPr>
-            <w:rStyle w:val="Hyperlink"/>
-            <w:rFonts w:ascii="Times New Roman" w:hAnsi="Times New Roman" w:cs="Times New Roman"/>
-            <w:sz w:val="20"/>
-            <w:szCs w:val="20"/>
-          </w:rPr>
-          <w:t>/certificates/5d672e9f7f1b47f780e873b7b1f93c81</w:t>
+          <w:t>https://courses.edx.org/certificates/5d672e9f7f1b47f780e873b7b1f93c81</w:t>
         </w:r>
       </w:hyperlink>
     </w:p>
@@ -1286,25 +1310,7 @@
             <w:sz w:val="20"/>
             <w:szCs w:val="20"/>
           </w:rPr>
-          <w:t>https://certificates.cs50.io/b84924</w:t>
-        </w:r>
-        <w:r>
-          <w:rPr>
-            <w:rStyle w:val="Hyperlink"/>
-            <w:rFonts w:ascii="Times New Roman" w:hAnsi="Times New Roman" w:cs="Times New Roman"/>
-            <w:sz w:val="20"/>
-            <w:szCs w:val="20"/>
-          </w:rPr>
-          <w:t>7</w:t>
-        </w:r>
-        <w:r>
-          <w:rPr>
-            <w:rStyle w:val="Hyperlink"/>
-            <w:rFonts w:ascii="Times New Roman" w:hAnsi="Times New Roman" w:cs="Times New Roman"/>
-            <w:sz w:val="20"/>
-            <w:szCs w:val="20"/>
-          </w:rPr>
-          <w:t>2-2405-4919-852f-510aad41460e.pdf</w:t>
+          <w:t>https://certificates.cs50.io/b8492472-2405-4919-852f-510aad41460e.pdf</w:t>
         </w:r>
       </w:hyperlink>
       <w:r>
@@ -1405,25 +1411,7 @@
             <w:sz w:val="20"/>
             <w:szCs w:val="20"/>
           </w:rPr>
-          <w:t>https://w</w:t>
-        </w:r>
-        <w:r>
-          <w:rPr>
-            <w:rStyle w:val="Hyperlink"/>
-            <w:rFonts w:ascii="Times New Roman" w:hAnsi="Times New Roman" w:cs="Times New Roman"/>
-            <w:sz w:val="20"/>
-            <w:szCs w:val="20"/>
-          </w:rPr>
-          <w:t>w</w:t>
-        </w:r>
-        <w:r>
-          <w:rPr>
-            <w:rStyle w:val="Hyperlink"/>
-            <w:rFonts w:ascii="Times New Roman" w:hAnsi="Times New Roman" w:cs="Times New Roman"/>
-            <w:sz w:val="20"/>
-            <w:szCs w:val="20"/>
-          </w:rPr>
-          <w:t>w.petagimnazija.hr/</w:t>
+          <w:t>https://www.petagimnazija.hr/</w:t>
         </w:r>
       </w:hyperlink>
     </w:p>
@@ -1636,7 +1624,16 @@
                 <w:sz w:val="24"/>
                 <w:szCs w:val="24"/>
               </w:rPr>
-              <w:t xml:space="preserve">A1 </w:t>
+              <w:t xml:space="preserve"> </w:t>
+            </w:r>
+            <w:r>
+              <w:rPr>
+                <w:rFonts w:ascii="Times New Roman" w:hAnsi="Times New Roman" w:cs="Times New Roman"/>
+                <w:color w:val="000000" w:themeColor="text1"/>
+                <w:sz w:val="24"/>
+                <w:szCs w:val="24"/>
+              </w:rPr>
+              <w:t>C1</w:t>
             </w:r>
           </w:p>
         </w:tc>
@@ -1658,6 +1655,7 @@
                 <w:b/>
                 <w:bCs/>
                 <w:color w:val="000000" w:themeColor="text1"/>
+                <w:lang w:val="en-US"/>
               </w:rPr>
             </w:pPr>
             <w:r>
@@ -1679,25 +1677,7 @@
                 <w:bCs/>
                 <w:color w:val="000000" w:themeColor="text1"/>
               </w:rPr>
-              <w:t>kuhanje</w:t>
-            </w:r>
-            <w:r>
-              <w:rPr>
-                <w:rFonts w:ascii="Times New Roman" w:hAnsi="Times New Roman" w:cs="Times New Roman"/>
-                <w:b/>
-                <w:bCs/>
-                <w:color w:val="000000" w:themeColor="text1"/>
-              </w:rPr>
-              <w:t xml:space="preserve">  | </w:t>
-            </w:r>
-            <w:r>
-              <w:rPr>
-                <w:rFonts w:ascii="Times New Roman" w:hAnsi="Times New Roman" w:cs="Times New Roman"/>
-                <w:b/>
-                <w:bCs/>
-                <w:color w:val="000000" w:themeColor="text1"/>
-              </w:rPr>
-              <w:t>stolne igre</w:t>
+              <w:t xml:space="preserve">kulinarstvo | </w:t>
             </w:r>
           </w:p>
         </w:tc>

</xml_diff>